<commit_message>
added documentation for encType
</commit_message>
<xml_diff>
--- a/day2-3/Forms_encType.docx
+++ b/day2-3/Forms_encType.docx
@@ -887,6 +887,17 @@
           <w:bCs/>
         </w:rPr>
       </w:pPr>
+    </w:p>
+    <w:p>
+      <w:pPr>
+        <w:spacing w:before="100" w:beforeAutospacing="1" w:after="100" w:afterAutospacing="1" w:line="240" w:lineRule="auto"/>
+        <w:outlineLvl w:val="2"/>
+        <w:rPr>
+          <w:rFonts w:asciiTheme="majorHAnsi" w:eastAsia="Times New Roman" w:hAnsiTheme="majorHAnsi" w:cstheme="majorHAnsi"/>
+          <w:b/>
+          <w:bCs/>
+        </w:rPr>
+      </w:pPr>
       <w:r>
         <w:rPr>
           <w:rFonts w:asciiTheme="majorHAnsi" w:eastAsia="Times New Roman" w:hAnsiTheme="majorHAnsi" w:cstheme="majorHAnsi"/>
@@ -1346,13 +1357,23 @@
           <w:bCs/>
         </w:rPr>
       </w:pPr>
-      <w:r>
-        <w:rPr>
-          <w:rFonts w:asciiTheme="majorHAnsi" w:eastAsia="Times New Roman" w:hAnsiTheme="majorHAnsi" w:cstheme="majorHAnsi"/>
-          <w:b/>
-          <w:bCs/>
-        </w:rPr>
-        <w:lastRenderedPageBreak/>
+    </w:p>
+    <w:p>
+      <w:pPr>
+        <w:spacing w:before="100" w:beforeAutospacing="1" w:after="100" w:afterAutospacing="1" w:line="240" w:lineRule="auto"/>
+        <w:outlineLvl w:val="1"/>
+        <w:rPr>
+          <w:rFonts w:asciiTheme="majorHAnsi" w:eastAsia="Times New Roman" w:hAnsiTheme="majorHAnsi" w:cstheme="majorHAnsi"/>
+          <w:b/>
+          <w:bCs/>
+        </w:rPr>
+      </w:pPr>
+      <w:r>
+        <w:rPr>
+          <w:rFonts w:asciiTheme="majorHAnsi" w:eastAsia="Times New Roman" w:hAnsiTheme="majorHAnsi" w:cstheme="majorHAnsi"/>
+          <w:b/>
+          <w:bCs/>
+        </w:rPr>
         <w:t>Practical Usage Summary</w:t>
       </w:r>
       <w:r>

</xml_diff>